<commit_message>
add some part to new and list
</commit_message>
<xml_diff>
--- a/documents/issues.docx
+++ b/documents/issues.docx
@@ -138,16 +138,14 @@
         <w:spacing w:line="480" w:lineRule="auto"/>
         <w:rPr>
           <w:rFonts w:ascii="Vazir" w:hAnsi="Vazir" w:cs="Vazir"/>
-          <w:color w:val="70AD47" w:themeColor="accent6"/>
-          <w:sz w:val="28"/>
-          <w:szCs w:val="28"/>
-          <w:lang w:bidi="fa-IR"/>
-        </w:rPr>
-      </w:pPr>
-      <w:r>
-        <w:rPr>
-          <w:rFonts w:ascii="Vazir" w:hAnsi="Vazir" w:cs="Vazir" w:hint="cs"/>
-          <w:color w:val="70AD47" w:themeColor="accent6"/>
+          <w:sz w:val="28"/>
+          <w:szCs w:val="28"/>
+          <w:lang w:bidi="fa-IR"/>
+        </w:rPr>
+      </w:pPr>
+      <w:r>
+        <w:rPr>
+          <w:rFonts w:ascii="Vazir" w:hAnsi="Vazir" w:cs="Vazir" w:hint="cs"/>
           <w:sz w:val="28"/>
           <w:szCs w:val="28"/>
           <w:rtl/>
@@ -538,80 +536,6 @@
           <w:lang w:bidi="fa-IR"/>
         </w:rPr>
         <w:t>”</w:t>
-      </w:r>
-    </w:p>
-    <w:p>
-      <w:pPr>
-        <w:pStyle w:val="ListParagraph"/>
-        <w:numPr>
-          <w:ilvl w:val="0"/>
-          <w:numId w:val="5"/>
-        </w:numPr>
-        <w:bidi/>
-        <w:spacing w:line="480" w:lineRule="auto"/>
-        <w:rPr>
-          <w:rFonts w:ascii="Vazir" w:hAnsi="Vazir" w:cs="Vazir"/>
-          <w:sz w:val="28"/>
-          <w:szCs w:val="28"/>
-          <w:rtl/>
-          <w:lang w:bidi="fa-IR"/>
-        </w:rPr>
-      </w:pPr>
-      <w:r>
-        <w:rPr>
-          <w:rFonts w:ascii="Vazir" w:hAnsi="Vazir" w:cs="Vazir" w:hint="cs"/>
-          <w:sz w:val="28"/>
-          <w:szCs w:val="28"/>
-          <w:rtl/>
-          <w:lang w:bidi="fa-IR"/>
-        </w:rPr>
-        <w:t xml:space="preserve">صفحه پروفایل کاربر از روی </w:t>
-      </w:r>
-      <w:r>
-        <w:rPr>
-          <w:rFonts w:ascii="Vazir" w:hAnsi="Vazir" w:cs="Vazir"/>
-          <w:sz w:val="28"/>
-          <w:szCs w:val="28"/>
-          <w:lang w:bidi="fa-IR"/>
-        </w:rPr>
-        <w:t>UI</w:t>
-      </w:r>
-      <w:r>
-        <w:rPr>
-          <w:rFonts w:ascii="Vazir" w:hAnsi="Vazir" w:cs="Vazir" w:hint="cs"/>
-          <w:sz w:val="28"/>
-          <w:szCs w:val="28"/>
-          <w:rtl/>
-          <w:lang w:bidi="fa-IR"/>
-        </w:rPr>
-        <w:t xml:space="preserve"> جدید زده شود</w:t>
-      </w:r>
-    </w:p>
-    <w:p>
-      <w:pPr>
-        <w:pStyle w:val="ListParagraph"/>
-        <w:numPr>
-          <w:ilvl w:val="0"/>
-          <w:numId w:val="5"/>
-        </w:numPr>
-        <w:bidi/>
-        <w:spacing w:line="480" w:lineRule="auto"/>
-        <w:rPr>
-          <w:rFonts w:ascii="Vazir" w:hAnsi="Vazir" w:cs="Vazir"/>
-          <w:sz w:val="28"/>
-          <w:szCs w:val="28"/>
-          <w:lang w:bidi="fa-IR"/>
-        </w:rPr>
-      </w:pPr>
-      <w:r>
-        <w:rPr>
-          <w:rFonts w:ascii="Vazir" w:hAnsi="Vazir" w:cs="Vazir" w:hint="cs"/>
-          <w:sz w:val="28"/>
-          <w:szCs w:val="28"/>
-          <w:rtl/>
-          <w:lang w:bidi="fa-IR"/>
-        </w:rPr>
-        <w:t>تمام عکس هایی که دایره ای نشده ، دایره ای شود مثل صفحه پروفایل و من همبرگری</w:t>
       </w:r>
     </w:p>
     <w:p>

</xml_diff>

<commit_message>
fix some bugs in some pages haha :)
</commit_message>
<xml_diff>
--- a/documents/issues.docx
+++ b/documents/issues.docx
@@ -74,47 +74,7 @@
           <w:szCs w:val="28"/>
           <w:lang w:bidi="fa-IR"/>
         </w:rPr>
-        <w:t>{</w:t>
-      </w:r>
-      <w:proofErr w:type="spellStart"/>
-      <w:r>
-        <w:rPr>
-          <w:rFonts w:ascii="Vazir" w:hAnsi="Vazir" w:cs="Vazir"/>
-          <w:sz w:val="28"/>
-          <w:szCs w:val="28"/>
-          <w:lang w:bidi="fa-IR"/>
-        </w:rPr>
-        <w:t>app_url</w:t>
-      </w:r>
-      <w:proofErr w:type="spellEnd"/>
-      <w:r>
-        <w:rPr>
-          <w:rFonts w:ascii="Vazir" w:hAnsi="Vazir" w:cs="Vazir"/>
-          <w:sz w:val="28"/>
-          <w:szCs w:val="28"/>
-          <w:lang w:bidi="fa-IR"/>
-        </w:rPr>
-        <w:t>}?w={</w:t>
-      </w:r>
-      <w:proofErr w:type="spellStart"/>
-      <w:r>
-        <w:rPr>
-          <w:rFonts w:ascii="Vazir" w:hAnsi="Vazir" w:cs="Vazir"/>
-          <w:sz w:val="28"/>
-          <w:szCs w:val="28"/>
-          <w:lang w:bidi="fa-IR"/>
-        </w:rPr>
-        <w:t>unique_id</w:t>
-      </w:r>
-      <w:proofErr w:type="spellEnd"/>
-      <w:r>
-        <w:rPr>
-          <w:rFonts w:ascii="Vazir" w:hAnsi="Vazir" w:cs="Vazir"/>
-          <w:sz w:val="28"/>
-          <w:szCs w:val="28"/>
-          <w:lang w:bidi="fa-IR"/>
-        </w:rPr>
-        <w:t>}</w:t>
+        <w:t>{app_url}?w={unique_id}</w:t>
       </w:r>
       <w:r>
         <w:rPr>
@@ -156,101 +116,6 @@
     </w:p>
     <w:p>
       <w:pPr>
-        <w:pStyle w:val="ListParagraph"/>
-        <w:numPr>
-          <w:ilvl w:val="0"/>
-          <w:numId w:val="2"/>
-        </w:numPr>
-        <w:bidi/>
-        <w:spacing w:line="480" w:lineRule="auto"/>
-        <w:rPr>
-          <w:rFonts w:ascii="Vazir" w:hAnsi="Vazir" w:cs="Vazir"/>
-          <w:sz w:val="28"/>
-          <w:szCs w:val="28"/>
-          <w:lang w:bidi="fa-IR"/>
-        </w:rPr>
-      </w:pPr>
-      <w:r>
-        <w:rPr>
-          <w:rFonts w:ascii="Vazir" w:hAnsi="Vazir" w:cs="Vazir" w:hint="cs"/>
-          <w:sz w:val="28"/>
-          <w:szCs w:val="28"/>
-          <w:rtl/>
-          <w:lang w:bidi="fa-IR"/>
-        </w:rPr>
-        <w:t>عنوان آگهی اگر عدد باشد هشتگ سمت راست میفتد و فیکس نیست</w:t>
-      </w:r>
-    </w:p>
-    <w:p>
-      <w:pPr>
-        <w:pStyle w:val="ListParagraph"/>
-        <w:numPr>
-          <w:ilvl w:val="0"/>
-          <w:numId w:val="2"/>
-        </w:numPr>
-        <w:bidi/>
-        <w:spacing w:line="480" w:lineRule="auto"/>
-        <w:rPr>
-          <w:rFonts w:ascii="Vazir" w:hAnsi="Vazir" w:cs="Vazir"/>
-          <w:sz w:val="28"/>
-          <w:szCs w:val="28"/>
-          <w:lang w:bidi="fa-IR"/>
-        </w:rPr>
-      </w:pPr>
-      <w:r>
-        <w:rPr>
-          <w:rFonts w:ascii="Vazir" w:hAnsi="Vazir" w:cs="Vazir" w:hint="cs"/>
-          <w:sz w:val="28"/>
-          <w:szCs w:val="28"/>
-          <w:rtl/>
-          <w:lang w:bidi="fa-IR"/>
-        </w:rPr>
-        <w:t xml:space="preserve">نام شخص و عکس قابل کلیک باشد به لینک </w:t>
-      </w:r>
-      <w:hyperlink r:id="rId5" w:history="1">
-        <w:r>
-          <w:rPr>
-            <w:rStyle w:val="Hyperlink"/>
-            <w:rFonts w:ascii="Vazir" w:hAnsi="Vazir" w:cs="Vazir"/>
-            <w:sz w:val="28"/>
-            <w:szCs w:val="28"/>
-            <w:lang w:bidi="fa-IR"/>
-          </w:rPr>
-          <w:t>{app_url}@{g_user_info.username}</w:t>
-        </w:r>
-      </w:hyperlink>
-      <w:r>
-        <w:rPr>
-          <w:rFonts w:ascii="Vazir" w:hAnsi="Vazir" w:cs="Vazir" w:hint="cs"/>
-          <w:sz w:val="28"/>
-          <w:szCs w:val="28"/>
-          <w:rtl/>
-          <w:lang w:bidi="fa-IR"/>
-        </w:rPr>
-        <w:t xml:space="preserve"> و </w:t>
-      </w:r>
-      <w:r>
-        <w:rPr>
-          <w:rFonts w:ascii="Vazir" w:hAnsi="Vazir" w:cs="Vazir"/>
-          <w:sz w:val="28"/>
-          <w:szCs w:val="28"/>
-          <w:lang w:bidi="fa-IR"/>
-        </w:rPr>
-        <w:t>hover</w:t>
-      </w:r>
-      <w:r>
-        <w:rPr>
-          <w:rFonts w:ascii="Vazir" w:hAnsi="Vazir" w:cs="Vazir" w:hint="cs"/>
-          <w:sz w:val="28"/>
-          <w:szCs w:val="28"/>
-          <w:rtl/>
-          <w:lang w:bidi="fa-IR"/>
-        </w:rPr>
-        <w:t xml:space="preserve"> داشته باشد رنگ فونت عوض شود</w:t>
-      </w:r>
-    </w:p>
-    <w:p>
-      <w:pPr>
         <w:bidi/>
         <w:spacing w:line="480" w:lineRule="auto"/>
         <w:rPr>
@@ -289,6 +154,7 @@
           <w:rFonts w:ascii="Vazir" w:hAnsi="Vazir" w:cs="Vazir"/>
           <w:sz w:val="28"/>
           <w:szCs w:val="28"/>
+          <w:rtl/>
           <w:lang w:bidi="fa-IR"/>
         </w:rPr>
       </w:pPr>
@@ -309,47 +175,7 @@
           <w:szCs w:val="28"/>
           <w:lang w:bidi="fa-IR"/>
         </w:rPr>
-        <w:t>{</w:t>
-      </w:r>
-      <w:proofErr w:type="spellStart"/>
-      <w:r>
-        <w:rPr>
-          <w:rFonts w:ascii="Vazir" w:hAnsi="Vazir" w:cs="Vazir"/>
-          <w:sz w:val="28"/>
-          <w:szCs w:val="28"/>
-          <w:lang w:bidi="fa-IR"/>
-        </w:rPr>
-        <w:t>app_url</w:t>
-      </w:r>
-      <w:proofErr w:type="spellEnd"/>
-      <w:r>
-        <w:rPr>
-          <w:rFonts w:ascii="Vazir" w:hAnsi="Vazir" w:cs="Vazir"/>
-          <w:sz w:val="28"/>
-          <w:szCs w:val="28"/>
-          <w:lang w:bidi="fa-IR"/>
-        </w:rPr>
-        <w:t>}?w={</w:t>
-      </w:r>
-      <w:proofErr w:type="spellStart"/>
-      <w:r>
-        <w:rPr>
-          <w:rFonts w:ascii="Vazir" w:hAnsi="Vazir" w:cs="Vazir"/>
-          <w:sz w:val="28"/>
-          <w:szCs w:val="28"/>
-          <w:lang w:bidi="fa-IR"/>
-        </w:rPr>
-        <w:t>unique_id</w:t>
-      </w:r>
-      <w:proofErr w:type="spellEnd"/>
-      <w:r>
-        <w:rPr>
-          <w:rFonts w:ascii="Vazir" w:hAnsi="Vazir" w:cs="Vazir"/>
-          <w:sz w:val="28"/>
-          <w:szCs w:val="28"/>
-          <w:lang w:bidi="fa-IR"/>
-        </w:rPr>
-        <w:t>}</w:t>
+        <w:t>{app_url}?w={unique_id}</w:t>
       </w:r>
       <w:r>
         <w:rPr>
@@ -361,87 +187,6 @@
         </w:rPr>
         <w:t xml:space="preserve"> )</w:t>
       </w:r>
-    </w:p>
-    <w:p>
-      <w:pPr>
-        <w:pStyle w:val="ListParagraph"/>
-        <w:numPr>
-          <w:ilvl w:val="0"/>
-          <w:numId w:val="4"/>
-        </w:numPr>
-        <w:bidi/>
-        <w:spacing w:line="480" w:lineRule="auto"/>
-        <w:rPr>
-          <w:rFonts w:ascii="Vazir" w:hAnsi="Vazir" w:cs="Vazir"/>
-          <w:sz w:val="28"/>
-          <w:szCs w:val="28"/>
-          <w:lang w:bidi="fa-IR"/>
-        </w:rPr>
-      </w:pPr>
-      <w:r>
-        <w:rPr>
-          <w:rFonts w:ascii="Vazir" w:hAnsi="Vazir" w:cs="Vazir" w:hint="cs"/>
-          <w:sz w:val="28"/>
-          <w:szCs w:val="28"/>
-          <w:rtl/>
-          <w:lang w:bidi="fa-IR"/>
-        </w:rPr>
-        <w:t xml:space="preserve">نام شخص و عکس قابل کلیک باشد به لینک </w:t>
-      </w:r>
-      <w:hyperlink r:id="rId6" w:history="1">
-        <w:r>
-          <w:rPr>
-            <w:rStyle w:val="Hyperlink"/>
-            <w:rFonts w:ascii="Vazir" w:hAnsi="Vazir" w:cs="Vazir"/>
-            <w:sz w:val="28"/>
-            <w:szCs w:val="28"/>
-            <w:lang w:bidi="fa-IR"/>
-          </w:rPr>
-          <w:t>{app_url}@{g_user_info.username}</w:t>
-        </w:r>
-      </w:hyperlink>
-      <w:r>
-        <w:rPr>
-          <w:rFonts w:ascii="Vazir" w:hAnsi="Vazir" w:cs="Vazir" w:hint="cs"/>
-          <w:sz w:val="28"/>
-          <w:szCs w:val="28"/>
-          <w:rtl/>
-          <w:lang w:bidi="fa-IR"/>
-        </w:rPr>
-        <w:t xml:space="preserve"> و </w:t>
-      </w:r>
-      <w:r>
-        <w:rPr>
-          <w:rFonts w:ascii="Vazir" w:hAnsi="Vazir" w:cs="Vazir"/>
-          <w:sz w:val="28"/>
-          <w:szCs w:val="28"/>
-          <w:lang w:bidi="fa-IR"/>
-        </w:rPr>
-        <w:t>hover</w:t>
-      </w:r>
-      <w:r>
-        <w:rPr>
-          <w:rFonts w:ascii="Vazir" w:hAnsi="Vazir" w:cs="Vazir" w:hint="cs"/>
-          <w:sz w:val="28"/>
-          <w:szCs w:val="28"/>
-          <w:rtl/>
-          <w:lang w:bidi="fa-IR"/>
-        </w:rPr>
-        <w:t xml:space="preserve"> داشته باشد رنگ فونت عوض شود</w:t>
-      </w:r>
-    </w:p>
-    <w:p>
-      <w:pPr>
-        <w:bidi/>
-        <w:spacing w:line="480" w:lineRule="auto"/>
-        <w:rPr>
-          <w:rFonts w:ascii="Vazir" w:hAnsi="Vazir" w:cs="Vazir"/>
-          <w:sz w:val="28"/>
-          <w:szCs w:val="28"/>
-          <w:rtl/>
-          <w:lang w:bidi="fa-IR"/>
-        </w:rPr>
-      </w:pPr>
     </w:p>
     <w:p>
       <w:pPr>
@@ -468,7 +213,6 @@
           <w:rtl/>
           <w:lang w:bidi="fa-IR"/>
         </w:rPr>
-        <w:lastRenderedPageBreak/>
         <w:t xml:space="preserve">برای تمام دکمه ها </w:t>
       </w:r>
       <w:r>
@@ -738,19 +482,6 @@
         </w:rPr>
         <w:t>ریسپانسیو کلی</w:t>
       </w:r>
-    </w:p>
-    <w:p>
-      <w:pPr>
-        <w:bidi/>
-        <w:spacing w:line="480" w:lineRule="auto"/>
-        <w:rPr>
-          <w:rFonts w:ascii="Vazir" w:hAnsi="Vazir" w:cs="Vazir"/>
-          <w:sz w:val="28"/>
-          <w:szCs w:val="28"/>
-          <w:rtl/>
-          <w:lang w:bidi="fa-IR"/>
-        </w:rPr>
-      </w:pPr>
     </w:p>
     <w:sectPr>
       <w:pgSz w:w="12240" w:h="15840"/>

</xml_diff>

<commit_message>
fix some bugs in allllllll fucking roots
</commit_message>
<xml_diff>
--- a/documents/issues.docx
+++ b/documents/issues.docx
@@ -89,33 +89,6 @@
     </w:p>
     <w:p>
       <w:pPr>
-        <w:pStyle w:val="ListParagraph"/>
-        <w:numPr>
-          <w:ilvl w:val="0"/>
-          <w:numId w:val="2"/>
-        </w:numPr>
-        <w:bidi/>
-        <w:spacing w:line="480" w:lineRule="auto"/>
-        <w:rPr>
-          <w:rFonts w:ascii="Vazir" w:hAnsi="Vazir" w:cs="Vazir"/>
-          <w:sz w:val="28"/>
-          <w:szCs w:val="28"/>
-          <w:lang w:bidi="fa-IR"/>
-        </w:rPr>
-      </w:pPr>
-      <w:r>
-        <w:rPr>
-          <w:rFonts w:ascii="Vazir" w:hAnsi="Vazir" w:cs="Vazir" w:hint="cs"/>
-          <w:sz w:val="28"/>
-          <w:szCs w:val="28"/>
-          <w:rtl/>
-          <w:lang w:bidi="fa-IR"/>
-        </w:rPr>
-        <w:t>تاریخ ایجاد آگهی اضافه شود</w:t>
-      </w:r>
-    </w:p>
-    <w:p>
-      <w:pPr>
         <w:bidi/>
         <w:spacing w:line="480" w:lineRule="auto"/>
         <w:rPr>
@@ -232,54 +205,7 @@
           <w:rtl/>
           <w:lang w:bidi="fa-IR"/>
         </w:rPr>
-        <w:t xml:space="preserve"> باز شود مثلا موس روی علامت </w:t>
-      </w:r>
-      <w:r>
-        <w:rPr>
-          <w:rFonts w:ascii="Vazir" w:hAnsi="Vazir" w:cs="Vazir"/>
-          <w:sz w:val="28"/>
-          <w:szCs w:val="28"/>
-          <w:lang w:bidi="fa-IR"/>
-        </w:rPr>
-        <w:t>Edit</w:t>
-      </w:r>
-      <w:r>
-        <w:rPr>
-          <w:rFonts w:ascii="Vazir" w:hAnsi="Vazir" w:cs="Vazir" w:hint="cs"/>
-          <w:sz w:val="28"/>
-          <w:szCs w:val="28"/>
-          <w:rtl/>
-          <w:lang w:bidi="fa-IR"/>
-        </w:rPr>
-        <w:t xml:space="preserve"> اومد زیرش بنویسه </w:t>
-      </w:r>
-      <w:r>
-        <w:rPr>
-          <w:rFonts w:ascii="Vazir" w:hAnsi="Vazir" w:cs="Vazir"/>
-          <w:sz w:val="28"/>
-          <w:szCs w:val="28"/>
-          <w:lang w:bidi="fa-IR"/>
-        </w:rPr>
-        <w:t>“</w:t>
-      </w:r>
-      <w:r>
-        <w:rPr>
-          <w:rFonts w:ascii="Vazir" w:hAnsi="Vazir" w:cs="Vazir" w:hint="cs"/>
-          <w:sz w:val="28"/>
-          <w:szCs w:val="28"/>
-          <w:rtl/>
-          <w:lang w:bidi="fa-IR"/>
-        </w:rPr>
-        <w:t>ویرایش</w:t>
-      </w:r>
-      <w:r>
-        <w:rPr>
-          <w:rFonts w:ascii="Vazir" w:hAnsi="Vazir" w:cs="Vazir"/>
-          <w:sz w:val="28"/>
-          <w:szCs w:val="28"/>
-          <w:lang w:bidi="fa-IR"/>
-        </w:rPr>
-        <w:t>”</w:t>
+        <w:t xml:space="preserve"> باز شود </w:t>
       </w:r>
     </w:p>
     <w:p>
@@ -372,60 +298,6 @@
           <w:lang w:bidi="fa-IR"/>
         </w:rPr>
         <w:t>فیکس باگ های منو همبرگری (کلیک بر روی آیکن ها )</w:t>
-      </w:r>
-    </w:p>
-    <w:p>
-      <w:pPr>
-        <w:pStyle w:val="ListParagraph"/>
-        <w:numPr>
-          <w:ilvl w:val="0"/>
-          <w:numId w:val="5"/>
-        </w:numPr>
-        <w:bidi/>
-        <w:spacing w:line="480" w:lineRule="auto"/>
-        <w:rPr>
-          <w:rFonts w:ascii="Vazir" w:hAnsi="Vazir" w:cs="Vazir"/>
-          <w:sz w:val="28"/>
-          <w:szCs w:val="28"/>
-          <w:lang w:bidi="fa-IR"/>
-        </w:rPr>
-      </w:pPr>
-      <w:r>
-        <w:rPr>
-          <w:rFonts w:ascii="Vazir" w:hAnsi="Vazir" w:cs="Vazir" w:hint="cs"/>
-          <w:sz w:val="28"/>
-          <w:szCs w:val="28"/>
-          <w:rtl/>
-          <w:lang w:bidi="fa-IR"/>
-        </w:rPr>
-        <w:t>انیمیشن ارور ها تیک دارد فیکس شود</w:t>
-      </w:r>
-    </w:p>
-    <w:p>
-      <w:pPr>
-        <w:pStyle w:val="ListParagraph"/>
-        <w:numPr>
-          <w:ilvl w:val="0"/>
-          <w:numId w:val="5"/>
-        </w:numPr>
-        <w:bidi/>
-        <w:spacing w:line="480" w:lineRule="auto"/>
-        <w:rPr>
-          <w:rFonts w:ascii="Vazir" w:hAnsi="Vazir" w:cs="Vazir"/>
-          <w:sz w:val="28"/>
-          <w:szCs w:val="28"/>
-          <w:lang w:bidi="fa-IR"/>
-        </w:rPr>
-      </w:pPr>
-      <w:r>
-        <w:rPr>
-          <w:rFonts w:ascii="Vazir" w:hAnsi="Vazir" w:cs="Vazir" w:hint="cs"/>
-          <w:sz w:val="28"/>
-          <w:szCs w:val="28"/>
-          <w:rtl/>
-          <w:lang w:bidi="fa-IR"/>
-        </w:rPr>
-        <w:t>بعضی جاها ارور میچسبه به اینپوت ها مثل مودال لوگین و مودال گزارش تخلف</w:t>
       </w:r>
     </w:p>
     <w:p>

</xml_diff>

<commit_message>
add login and register modal / creat and fix index
</commit_message>
<xml_diff>
--- a/documents/issues.docx
+++ b/documents/issues.docx
@@ -10,6 +10,7 @@
           <w:rFonts w:ascii="Vazir" w:hAnsi="Vazir" w:cs="Vazir"/>
           <w:b/>
           <w:bCs/>
+          <w:color w:val="FF0000"/>
           <w:sz w:val="32"/>
           <w:szCs w:val="32"/>
           <w:rtl/>
@@ -21,6 +22,7 @@
           <w:rFonts w:ascii="Vazir" w:hAnsi="Vazir" w:cs="Vazir" w:hint="cs"/>
           <w:b/>
           <w:bCs/>
+          <w:color w:val="FF0000"/>
           <w:sz w:val="32"/>
           <w:szCs w:val="32"/>
           <w:rtl/>
@@ -39,14 +41,16 @@
         <w:bidi/>
         <w:rPr>
           <w:rFonts w:ascii="Vazir" w:hAnsi="Vazir" w:cs="Vazir"/>
-          <w:sz w:val="28"/>
-          <w:szCs w:val="28"/>
-          <w:lang w:bidi="fa-IR"/>
-        </w:rPr>
-      </w:pPr>
-      <w:r>
-        <w:rPr>
-          <w:rFonts w:ascii="Vazir" w:hAnsi="Vazir" w:cs="Vazir" w:hint="cs"/>
+          <w:color w:val="FF0000"/>
+          <w:sz w:val="28"/>
+          <w:szCs w:val="28"/>
+          <w:lang w:bidi="fa-IR"/>
+        </w:rPr>
+      </w:pPr>
+      <w:r>
+        <w:rPr>
+          <w:rFonts w:ascii="Vazir" w:hAnsi="Vazir" w:cs="Vazir" w:hint="cs"/>
+          <w:color w:val="FF0000"/>
           <w:sz w:val="28"/>
           <w:szCs w:val="28"/>
           <w:rtl/>
@@ -65,14 +69,16 @@
         <w:bidi/>
         <w:rPr>
           <w:rFonts w:ascii="Vazir" w:hAnsi="Vazir" w:cs="Vazir"/>
-          <w:sz w:val="28"/>
-          <w:szCs w:val="28"/>
-          <w:lang w:bidi="fa-IR"/>
-        </w:rPr>
-      </w:pPr>
-      <w:r>
-        <w:rPr>
-          <w:rFonts w:ascii="Vazir" w:hAnsi="Vazir" w:cs="Vazir" w:hint="cs"/>
+          <w:color w:val="FF0000"/>
+          <w:sz w:val="28"/>
+          <w:szCs w:val="28"/>
+          <w:lang w:bidi="fa-IR"/>
+        </w:rPr>
+      </w:pPr>
+      <w:r>
+        <w:rPr>
+          <w:rFonts w:ascii="Vazir" w:hAnsi="Vazir" w:cs="Vazir" w:hint="cs"/>
+          <w:color w:val="FF0000"/>
           <w:sz w:val="28"/>
           <w:szCs w:val="28"/>
           <w:rtl/>
@@ -85,7 +91,7 @@
       <w:pPr>
         <w:bidi/>
         <w:rPr>
-          <w:rFonts w:ascii="Vazir" w:hAnsi="Vazir" w:cs="Vazir" w:hint="cs"/>
+          <w:rFonts w:ascii="Vazir" w:hAnsi="Vazir" w:cs="Vazir"/>
           <w:sz w:val="28"/>
           <w:szCs w:val="28"/>
           <w:lang w:bidi="fa-IR"/>
@@ -97,7 +103,7 @@
         <w:bidi/>
         <w:ind w:left="720" w:hanging="360"/>
         <w:rPr>
-          <w:rFonts w:ascii="Vazir" w:hAnsi="Vazir" w:cs="Vazir" w:hint="cs"/>
+          <w:rFonts w:ascii="Vazir" w:hAnsi="Vazir" w:cs="Vazir"/>
           <w:b/>
           <w:bCs/>
           <w:sz w:val="32"/>
@@ -142,7 +148,27 @@
           <w:rtl/>
           <w:lang w:bidi="fa-IR"/>
         </w:rPr>
-        <w:t>در صفحه مشاهده آگهی " نمونه کار های من " تبدیل به "نمونه کار من " شود.</w:t>
+        <w:t>در صفحه مشاهده آگهی " نمونه کار های من " تبدیل به "</w:t>
+      </w:r>
+      <w:r>
+        <w:rPr>
+          <w:rFonts w:ascii="Vazir" w:hAnsi="Vazir" w:cs="Vazir" w:hint="cs"/>
+          <w:sz w:val="28"/>
+          <w:szCs w:val="28"/>
+          <w:rtl/>
+          <w:lang w:bidi="fa-IR"/>
+        </w:rPr>
+        <w:t xml:space="preserve">رزومه / </w:t>
+      </w:r>
+      <w:r>
+        <w:rPr>
+          <w:rFonts w:ascii="Vazir" w:hAnsi="Vazir" w:cs="Vazir" w:hint="cs"/>
+          <w:sz w:val="28"/>
+          <w:szCs w:val="28"/>
+          <w:rtl/>
+          <w:lang w:bidi="fa-IR"/>
+        </w:rPr>
+        <w:t>نمونه کار من " شود.</w:t>
       </w:r>
     </w:p>
     <w:p>
@@ -589,7 +615,6 @@
           <w:rtl/>
           <w:lang w:bidi="fa-IR"/>
         </w:rPr>
-        <w:lastRenderedPageBreak/>
         <w:t>ویرایش پروفایل</w:t>
       </w:r>
     </w:p>
@@ -1465,7 +1490,7 @@
         </w:numPr>
         <w:bidi/>
         <w:rPr>
-          <w:rFonts w:ascii="Vazir" w:hAnsi="Vazir" w:cs="Vazir" w:hint="cs"/>
+          <w:rFonts w:ascii="Vazir" w:hAnsi="Vazir" w:cs="Vazir"/>
           <w:sz w:val="28"/>
           <w:szCs w:val="28"/>
           <w:rtl/>

</xml_diff>

<commit_message>
fix errors of backend
</commit_message>
<xml_diff>
--- a/documents/issues.docx
+++ b/documents/issues.docx
@@ -12,93 +12,6 @@
           <w:b/>
           <w:bCs/>
           <w:color w:val="000000" w:themeColor="text1"/>
-          <w:sz w:val="32"/>
-          <w:szCs w:val="32"/>
-          <w:rtl/>
-          <w:lang w:bidi="fa-IR"/>
-        </w:rPr>
-      </w:pPr>
-      <w:r>
-        <w:rPr>
-          <w:rFonts w:ascii="Vazir" w:hAnsi="Vazir" w:cs="Vazir" w:hint="cs"/>
-          <w:b/>
-          <w:bCs/>
-          <w:color w:val="000000" w:themeColor="text1"/>
-          <w:sz w:val="32"/>
-          <w:szCs w:val="32"/>
-          <w:rtl/>
-          <w:lang w:bidi="fa-IR"/>
-        </w:rPr>
-        <w:t>سرچ</w:t>
-      </w:r>
-    </w:p>
-    <w:p>
-      <w:pPr>
-        <w:pStyle w:val="ListParagraph"/>
-        <w:numPr>
-          <w:ilvl w:val="0"/>
-          <w:numId w:val="11"/>
-        </w:numPr>
-        <w:bidi/>
-        <w:spacing w:line="360" w:lineRule="auto"/>
-        <w:rPr>
-          <w:rFonts w:ascii="Vazir" w:hAnsi="Vazir" w:cs="Vazir"/>
-          <w:color w:val="FF0000"/>
-          <w:sz w:val="28"/>
-          <w:szCs w:val="28"/>
-          <w:lang w:bidi="fa-IR"/>
-        </w:rPr>
-      </w:pPr>
-      <w:r>
-        <w:rPr>
-          <w:rFonts w:ascii="Vazir" w:hAnsi="Vazir" w:cs="Vazir" w:hint="cs"/>
-          <w:color w:val="FF0000"/>
-          <w:sz w:val="28"/>
-          <w:szCs w:val="28"/>
-          <w:rtl/>
-          <w:lang w:bidi="fa-IR"/>
-        </w:rPr>
-        <w:t>وقتی یک شهر خاصی رو سرچ میکنی آگهی های همه شهر ها رو نمایش نمیده.</w:t>
-      </w:r>
-    </w:p>
-    <w:p>
-      <w:pPr>
-        <w:pStyle w:val="ListParagraph"/>
-        <w:numPr>
-          <w:ilvl w:val="0"/>
-          <w:numId w:val="11"/>
-        </w:numPr>
-        <w:bidi/>
-        <w:spacing w:line="360" w:lineRule="auto"/>
-        <w:rPr>
-          <w:rFonts w:ascii="Vazir" w:hAnsi="Vazir" w:cs="Vazir"/>
-          <w:color w:val="FF0000"/>
-          <w:sz w:val="28"/>
-          <w:szCs w:val="28"/>
-          <w:lang w:bidi="fa-IR"/>
-        </w:rPr>
-      </w:pPr>
-      <w:r>
-        <w:rPr>
-          <w:rFonts w:ascii="Vazir" w:hAnsi="Vazir" w:cs="Vazir" w:hint="cs"/>
-          <w:color w:val="FF0000"/>
-          <w:sz w:val="28"/>
-          <w:szCs w:val="28"/>
-          <w:rtl/>
-          <w:lang w:bidi="fa-IR"/>
-        </w:rPr>
-        <w:t>الگوریتم بک سرچ بازبینی شود</w:t>
-      </w:r>
-    </w:p>
-    <w:p>
-      <w:pPr>
-        <w:bidi/>
-        <w:spacing w:line="360" w:lineRule="auto"/>
-        <w:ind w:left="720" w:hanging="360"/>
-        <w:rPr>
-          <w:rFonts w:ascii="Vazir" w:hAnsi="Vazir" w:cs="Vazir"/>
-          <w:b/>
-          <w:bCs/>
           <w:sz w:val="32"/>
           <w:szCs w:val="32"/>
           <w:rtl/>
@@ -131,53 +44,6 @@
           <w:rFonts w:ascii="Vazir" w:hAnsi="Vazir" w:cs="Vazir"/>
           <w:sz w:val="28"/>
           <w:szCs w:val="28"/>
-          <w:lang w:bidi="fa-IR"/>
-        </w:rPr>
-      </w:pPr>
-      <w:r>
-        <w:rPr>
-          <w:rFonts w:ascii="Vazir" w:hAnsi="Vazir" w:cs="Vazir" w:hint="cs"/>
-          <w:sz w:val="28"/>
-          <w:szCs w:val="28"/>
-          <w:rtl/>
-          <w:lang w:bidi="fa-IR"/>
-        </w:rPr>
-        <w:t>در صفحه مشاهده آگهی " نمونه کار های من " تبدیل به "</w:t>
-      </w:r>
-      <w:r>
-        <w:rPr>
-          <w:rFonts w:ascii="Vazir" w:hAnsi="Vazir" w:cs="Vazir" w:hint="cs"/>
-          <w:sz w:val="28"/>
-          <w:szCs w:val="28"/>
-          <w:rtl/>
-          <w:lang w:bidi="fa-IR"/>
-        </w:rPr>
-        <w:t xml:space="preserve">رزومه / </w:t>
-      </w:r>
-      <w:r>
-        <w:rPr>
-          <w:rFonts w:ascii="Vazir" w:hAnsi="Vazir" w:cs="Vazir" w:hint="cs"/>
-          <w:sz w:val="28"/>
-          <w:szCs w:val="28"/>
-          <w:rtl/>
-          <w:lang w:bidi="fa-IR"/>
-        </w:rPr>
-        <w:t>نمونه کار من " شود.</w:t>
-      </w:r>
-    </w:p>
-    <w:p>
-      <w:pPr>
-        <w:pStyle w:val="ListParagraph"/>
-        <w:numPr>
-          <w:ilvl w:val="0"/>
-          <w:numId w:val="6"/>
-        </w:numPr>
-        <w:bidi/>
-        <w:spacing w:line="360" w:lineRule="auto"/>
-        <w:rPr>
-          <w:rFonts w:ascii="Vazir" w:hAnsi="Vazir" w:cs="Vazir"/>
-          <w:sz w:val="28"/>
-          <w:szCs w:val="28"/>
           <w:rtl/>
           <w:lang w:bidi="fa-IR"/>
         </w:rPr>
@@ -221,132 +87,6 @@
           <w:lang w:bidi="fa-IR"/>
         </w:rPr>
         <w:t xml:space="preserve"> و در تب جدید از شود.</w:t>
-      </w:r>
-    </w:p>
-    <w:p>
-      <w:pPr>
-        <w:bidi/>
-        <w:spacing w:line="360" w:lineRule="auto"/>
-        <w:ind w:left="360"/>
-        <w:rPr>
-          <w:rFonts w:ascii="Vazir" w:hAnsi="Vazir" w:cs="Vazir"/>
-          <w:b/>
-          <w:bCs/>
-          <w:sz w:val="32"/>
-          <w:szCs w:val="32"/>
-          <w:lang w:bidi="fa-IR"/>
-        </w:rPr>
-      </w:pPr>
-      <w:r>
-        <w:rPr>
-          <w:rFonts w:ascii="Vazir" w:hAnsi="Vazir" w:cs="Vazir" w:hint="cs"/>
-          <w:b/>
-          <w:bCs/>
-          <w:sz w:val="32"/>
-          <w:szCs w:val="32"/>
-          <w:rtl/>
-          <w:lang w:bidi="fa-IR"/>
-        </w:rPr>
-        <w:t>صفحه پروفایل</w:t>
-      </w:r>
-    </w:p>
-    <w:p>
-      <w:pPr>
-        <w:pStyle w:val="ListParagraph"/>
-        <w:numPr>
-          <w:ilvl w:val="0"/>
-          <w:numId w:val="7"/>
-        </w:numPr>
-        <w:bidi/>
-        <w:spacing w:line="360" w:lineRule="auto"/>
-        <w:rPr>
-          <w:rFonts w:ascii="Vazir" w:hAnsi="Vazir" w:cs="Vazir"/>
-          <w:color w:val="FF0000"/>
-          <w:sz w:val="28"/>
-          <w:szCs w:val="28"/>
-          <w:lang w:bidi="fa-IR"/>
-        </w:rPr>
-      </w:pPr>
-      <w:r>
-        <w:rPr>
-          <w:rFonts w:ascii="Vazir" w:hAnsi="Vazir" w:cs="Vazir" w:hint="cs"/>
-          <w:color w:val="FF0000"/>
-          <w:sz w:val="28"/>
-          <w:szCs w:val="28"/>
-          <w:rtl/>
-          <w:lang w:bidi="fa-IR"/>
-        </w:rPr>
-        <w:t>مدال ریپورت متنش باید عوض شه</w:t>
-      </w:r>
-    </w:p>
-    <w:p>
-      <w:pPr>
-        <w:pStyle w:val="ListParagraph"/>
-        <w:numPr>
-          <w:ilvl w:val="0"/>
-          <w:numId w:val="7"/>
-        </w:numPr>
-        <w:bidi/>
-        <w:spacing w:line="360" w:lineRule="auto"/>
-        <w:rPr>
-          <w:rFonts w:ascii="Vazir" w:hAnsi="Vazir" w:cs="Vazir"/>
-          <w:color w:val="FF0000"/>
-          <w:sz w:val="28"/>
-          <w:szCs w:val="28"/>
-          <w:lang w:bidi="fa-IR"/>
-        </w:rPr>
-      </w:pPr>
-      <w:r>
-        <w:rPr>
-          <w:rFonts w:ascii="Vazir" w:hAnsi="Vazir" w:cs="Vazir" w:hint="cs"/>
-          <w:color w:val="FF0000"/>
-          <w:sz w:val="28"/>
-          <w:szCs w:val="28"/>
-          <w:rtl/>
-          <w:lang w:bidi="fa-IR"/>
-        </w:rPr>
-        <w:t>پروفایل شخص کامل نبود صفحه پروفایلش لود نشود.</w:t>
-      </w:r>
-    </w:p>
-    <w:p>
-      <w:pPr>
-        <w:pStyle w:val="ListParagraph"/>
-        <w:numPr>
-          <w:ilvl w:val="0"/>
-          <w:numId w:val="7"/>
-        </w:numPr>
-        <w:bidi/>
-        <w:spacing w:line="360" w:lineRule="auto"/>
-        <w:rPr>
-          <w:rFonts w:ascii="Vazir" w:hAnsi="Vazir" w:cs="Vazir"/>
-          <w:color w:val="FF0000"/>
-          <w:sz w:val="28"/>
-          <w:szCs w:val="28"/>
-          <w:rtl/>
-          <w:lang w:bidi="fa-IR"/>
-        </w:rPr>
-      </w:pPr>
-      <w:r>
-        <w:rPr>
-          <w:rFonts w:ascii="Vazir" w:hAnsi="Vazir" w:cs="Vazir" w:hint="cs"/>
-          <w:color w:val="FF0000"/>
-          <w:sz w:val="28"/>
-          <w:szCs w:val="28"/>
-          <w:rtl/>
-          <w:lang w:bidi="fa-IR"/>
-        </w:rPr>
-        <w:t>گزارش خطا برای خود طرف برداشته شود</w:t>
-      </w:r>
-      <w:r>
-        <w:rPr>
-          <w:rFonts w:ascii="Vazir" w:hAnsi="Vazir" w:cs="Vazir" w:hint="cs"/>
-          <w:color w:val="FF0000"/>
-          <w:sz w:val="28"/>
-          <w:szCs w:val="28"/>
-          <w:rtl/>
-          <w:lang w:bidi="fa-IR"/>
-        </w:rPr>
-        <w:t>.</w:t>
       </w:r>
     </w:p>
     <w:p>
@@ -391,6 +131,7 @@
           <w:color w:val="FF0000"/>
           <w:sz w:val="28"/>
           <w:szCs w:val="28"/>
+          <w:rtl/>
           <w:lang w:bidi="fa-IR"/>
         </w:rPr>
       </w:pPr>
@@ -403,240 +144,7 @@
           <w:rtl/>
           <w:lang w:bidi="fa-IR"/>
         </w:rPr>
-        <w:t>اینپوت های مهم ستاره دار شود.</w:t>
-      </w:r>
-    </w:p>
-    <w:p>
-      <w:pPr>
-        <w:pStyle w:val="ListParagraph"/>
-        <w:numPr>
-          <w:ilvl w:val="0"/>
-          <w:numId w:val="13"/>
-        </w:numPr>
-        <w:bidi/>
-        <w:spacing w:line="360" w:lineRule="auto"/>
-        <w:rPr>
-          <w:rFonts w:ascii="Vazir" w:hAnsi="Vazir" w:cs="Vazir"/>
-          <w:color w:val="FF0000"/>
-          <w:sz w:val="28"/>
-          <w:szCs w:val="28"/>
-          <w:lang w:bidi="fa-IR"/>
-        </w:rPr>
-      </w:pPr>
-      <w:r>
-        <w:rPr>
-          <w:rFonts w:ascii="Vazir" w:hAnsi="Vazir" w:cs="Vazir" w:hint="cs"/>
-          <w:color w:val="FF0000"/>
-          <w:sz w:val="28"/>
-          <w:szCs w:val="28"/>
-          <w:rtl/>
-          <w:lang w:bidi="fa-IR"/>
-        </w:rPr>
-        <w:t>تمام توضیحات مهم برای هر اینپوت هم زیر آن اضافه شود</w:t>
-      </w:r>
-    </w:p>
-    <w:p>
-      <w:pPr>
-        <w:pStyle w:val="ListParagraph"/>
-        <w:numPr>
-          <w:ilvl w:val="0"/>
-          <w:numId w:val="13"/>
-        </w:numPr>
-        <w:bidi/>
-        <w:spacing w:line="360" w:lineRule="auto"/>
-        <w:rPr>
-          <w:rFonts w:ascii="Vazir" w:hAnsi="Vazir" w:cs="Vazir"/>
-          <w:color w:val="FF0000"/>
-          <w:sz w:val="28"/>
-          <w:szCs w:val="28"/>
-          <w:rtl/>
-          <w:lang w:bidi="fa-IR"/>
-        </w:rPr>
-      </w:pPr>
-      <w:r>
-        <w:rPr>
-          <w:rFonts w:ascii="Vazir" w:hAnsi="Vazir" w:cs="Vazir" w:hint="cs"/>
-          <w:color w:val="FF0000"/>
-          <w:sz w:val="28"/>
-          <w:szCs w:val="28"/>
-          <w:rtl/>
-          <w:lang w:bidi="fa-IR"/>
-        </w:rPr>
         <w:t>ولیدیشن کامل بازبینی شود دوباره برای همه اینپوت ها</w:t>
-      </w:r>
-    </w:p>
-    <w:p>
-      <w:pPr>
-        <w:bidi/>
-        <w:spacing w:line="360" w:lineRule="auto"/>
-        <w:ind w:left="360"/>
-        <w:rPr>
-          <w:rFonts w:ascii="Vazir" w:hAnsi="Vazir" w:cs="Vazir"/>
-          <w:b/>
-          <w:bCs/>
-          <w:sz w:val="32"/>
-          <w:szCs w:val="32"/>
-          <w:rtl/>
-          <w:lang w:bidi="fa-IR"/>
-        </w:rPr>
-      </w:pPr>
-      <w:r>
-        <w:rPr>
-          <w:rFonts w:ascii="Vazir" w:hAnsi="Vazir" w:cs="Vazir" w:hint="cs"/>
-          <w:b/>
-          <w:bCs/>
-          <w:sz w:val="32"/>
-          <w:szCs w:val="32"/>
-          <w:rtl/>
-          <w:lang w:bidi="fa-IR"/>
-        </w:rPr>
-        <w:t>ثبت آگهی</w:t>
-      </w:r>
-    </w:p>
-    <w:p>
-      <w:pPr>
-        <w:pStyle w:val="ListParagraph"/>
-        <w:numPr>
-          <w:ilvl w:val="0"/>
-          <w:numId w:val="15"/>
-        </w:numPr>
-        <w:bidi/>
-        <w:spacing w:line="360" w:lineRule="auto"/>
-        <w:rPr>
-          <w:rFonts w:ascii="Vazir" w:hAnsi="Vazir" w:cs="Vazir"/>
-          <w:color w:val="FF0000"/>
-          <w:sz w:val="28"/>
-          <w:szCs w:val="28"/>
-          <w:rtl/>
-          <w:lang w:bidi="fa-IR"/>
-        </w:rPr>
-      </w:pPr>
-      <w:r>
-        <w:rPr>
-          <w:rFonts w:ascii="Vazir" w:hAnsi="Vazir" w:cs="Vazir" w:hint="cs"/>
-          <w:color w:val="FF0000"/>
-          <w:sz w:val="28"/>
-          <w:szCs w:val="28"/>
-          <w:rtl/>
-          <w:lang w:bidi="fa-IR"/>
-        </w:rPr>
-        <w:t>تو قسمت نمونه کار بشه عکس هم آپلود کرد</w:t>
-      </w:r>
-    </w:p>
-    <w:p>
-      <w:pPr>
-        <w:bidi/>
-        <w:spacing w:line="360" w:lineRule="auto"/>
-        <w:ind w:left="360"/>
-        <w:rPr>
-          <w:rFonts w:ascii="Vazir" w:hAnsi="Vazir" w:cs="Vazir"/>
-          <w:b/>
-          <w:bCs/>
-          <w:sz w:val="32"/>
-          <w:szCs w:val="32"/>
-          <w:rtl/>
-          <w:lang w:bidi="fa-IR"/>
-        </w:rPr>
-      </w:pPr>
-      <w:r>
-        <w:rPr>
-          <w:rFonts w:ascii="Vazir" w:hAnsi="Vazir" w:cs="Vazir" w:hint="cs"/>
-          <w:b/>
-          <w:bCs/>
-          <w:sz w:val="32"/>
-          <w:szCs w:val="32"/>
-          <w:rtl/>
-          <w:lang w:bidi="fa-IR"/>
-        </w:rPr>
-        <w:lastRenderedPageBreak/>
-        <w:t>تعویض رمز عبور</w:t>
-      </w:r>
-    </w:p>
-    <w:p>
-      <w:pPr>
-        <w:pStyle w:val="ListParagraph"/>
-        <w:numPr>
-          <w:ilvl w:val="0"/>
-          <w:numId w:val="14"/>
-        </w:numPr>
-        <w:bidi/>
-        <w:spacing w:line="360" w:lineRule="auto"/>
-        <w:rPr>
-          <w:rFonts w:ascii="Vazir" w:hAnsi="Vazir" w:cs="Vazir"/>
-          <w:color w:val="FF0000"/>
-          <w:sz w:val="28"/>
-          <w:szCs w:val="28"/>
-          <w:lang w:bidi="fa-IR"/>
-        </w:rPr>
-      </w:pPr>
-      <w:r>
-        <w:rPr>
-          <w:rFonts w:ascii="Vazir" w:hAnsi="Vazir" w:cs="Vazir" w:hint="cs"/>
-          <w:color w:val="FF0000"/>
-          <w:sz w:val="28"/>
-          <w:szCs w:val="28"/>
-          <w:rtl/>
-          <w:lang w:bidi="fa-IR"/>
-        </w:rPr>
-        <w:t>اینپوت های مهم ستاره دار شوند</w:t>
-      </w:r>
-    </w:p>
-    <w:p>
-      <w:pPr>
-        <w:pStyle w:val="ListParagraph"/>
-        <w:numPr>
-          <w:ilvl w:val="0"/>
-          <w:numId w:val="14"/>
-        </w:numPr>
-        <w:bidi/>
-        <w:spacing w:line="360" w:lineRule="auto"/>
-        <w:rPr>
-          <w:rFonts w:ascii="Vazir" w:hAnsi="Vazir" w:cs="Vazir"/>
-          <w:color w:val="FF0000"/>
-          <w:sz w:val="28"/>
-          <w:szCs w:val="28"/>
-          <w:lang w:bidi="fa-IR"/>
-        </w:rPr>
-      </w:pPr>
-      <w:r>
-        <w:rPr>
-          <w:rFonts w:ascii="Vazir" w:hAnsi="Vazir" w:cs="Vazir" w:hint="cs"/>
-          <w:color w:val="FF0000"/>
-          <w:sz w:val="28"/>
-          <w:szCs w:val="28"/>
-          <w:rtl/>
-          <w:lang w:bidi="fa-IR"/>
-        </w:rPr>
-        <w:t>اگر توضیحی بود اضافه شود</w:t>
-      </w:r>
-    </w:p>
-    <w:p>
-      <w:pPr>
-        <w:pStyle w:val="ListParagraph"/>
-        <w:numPr>
-          <w:ilvl w:val="0"/>
-          <w:numId w:val="14"/>
-        </w:numPr>
-        <w:bidi/>
-        <w:spacing w:line="360" w:lineRule="auto"/>
-        <w:rPr>
-          <w:rFonts w:ascii="Vazir" w:hAnsi="Vazir" w:cs="Vazir"/>
-          <w:color w:val="FF0000"/>
-          <w:sz w:val="28"/>
-          <w:szCs w:val="28"/>
-          <w:lang w:bidi="fa-IR"/>
-        </w:rPr>
-      </w:pPr>
-      <w:r>
-        <w:rPr>
-          <w:rFonts w:ascii="Vazir" w:hAnsi="Vazir" w:cs="Vazir" w:hint="cs"/>
-          <w:color w:val="FF0000"/>
-          <w:sz w:val="28"/>
-          <w:szCs w:val="28"/>
-          <w:rtl/>
-          <w:lang w:bidi="fa-IR"/>
-        </w:rPr>
-        <w:t>بک تعویض رمز کلا مشکل داره بازبینی بشه</w:t>
       </w:r>
     </w:p>
     <w:p>
@@ -789,16 +297,6 @@
       </w:pPr>
       <w:r>
         <w:rPr>
-          <w:rFonts w:ascii="Vazir" w:hAnsi="Vazir" w:cs="Vazir"/>
-          <w:color w:val="FF0000"/>
-          <w:sz w:val="28"/>
-          <w:szCs w:val="28"/>
-          <w:lang w:bidi="fa-IR"/>
-        </w:rPr>
-        <w:t>Back-end</w:t>
-      </w:r>
-      <w:r>
-        <w:rPr>
           <w:rFonts w:ascii="Vazir" w:hAnsi="Vazir" w:cs="Vazir" w:hint="cs"/>
           <w:color w:val="FF0000"/>
           <w:sz w:val="28"/>
@@ -806,21 +304,8 @@
           <w:rtl/>
           <w:lang w:bidi="fa-IR"/>
         </w:rPr>
-        <w:t xml:space="preserve"> ثبت ریپورت دوباره بررسی شود کار </w:t>
+        <w:t>متن صفحه ها بازبینی کلی شود</w:t>
       </w:r>
-      <w:proofErr w:type="gramStart"/>
-      <w:r>
-        <w:rPr>
-          <w:rFonts w:ascii="Vazir" w:hAnsi="Vazir" w:cs="Vazir" w:hint="cs"/>
-          <w:color w:val="FF0000"/>
-          <w:sz w:val="28"/>
-          <w:szCs w:val="28"/>
-          <w:rtl/>
-          <w:lang w:bidi="fa-IR"/>
-        </w:rPr>
-        <w:t>نکرد !</w:t>
-      </w:r>
-      <w:proofErr w:type="gramEnd"/>
     </w:p>
     <w:p>
       <w:pPr>
@@ -833,7 +318,6 @@
         <w:spacing w:line="360" w:lineRule="auto"/>
         <w:rPr>
           <w:rFonts w:ascii="Vazir" w:hAnsi="Vazir" w:cs="Vazir"/>
-          <w:color w:val="FF0000"/>
           <w:sz w:val="28"/>
           <w:szCs w:val="28"/>
           <w:lang w:bidi="fa-IR"/>
@@ -842,34 +326,22 @@
       <w:r>
         <w:rPr>
           <w:rFonts w:ascii="Vazir" w:hAnsi="Vazir" w:cs="Vazir" w:hint="cs"/>
-          <w:color w:val="FF0000"/>
-          <w:sz w:val="28"/>
-          <w:szCs w:val="28"/>
-          <w:rtl/>
-          <w:lang w:bidi="fa-IR"/>
-        </w:rPr>
-        <w:t xml:space="preserve">گزارش باگ کلی هم وقتی ثبت میشود </w:t>
+          <w:sz w:val="28"/>
+          <w:szCs w:val="28"/>
+          <w:rtl/>
+          <w:lang w:bidi="fa-IR"/>
+        </w:rPr>
+        <w:t>ریسپانسیو کلی</w:t>
       </w:r>
       <w:r>
         <w:rPr>
-          <w:rFonts w:ascii="Vazir" w:hAnsi="Vazir" w:cs="Vazir"/>
-          <w:color w:val="FF0000"/>
-          <w:sz w:val="28"/>
-          <w:szCs w:val="28"/>
-          <w:lang w:bidi="fa-IR"/>
-        </w:rPr>
-        <w:t>json</w:t>
-      </w:r>
-      <w:r>
-        <w:rPr>
           <w:rFonts w:ascii="Vazir" w:hAnsi="Vazir" w:cs="Vazir" w:hint="cs"/>
-          <w:color w:val="FF0000"/>
-          <w:sz w:val="28"/>
-          <w:szCs w:val="28"/>
-          <w:rtl/>
-          <w:lang w:bidi="fa-IR"/>
-        </w:rPr>
-        <w:t xml:space="preserve"> میفرستد و ارور نمی دهد وقتی اینپوت خالی است.</w:t>
+          <w:sz w:val="28"/>
+          <w:szCs w:val="28"/>
+          <w:rtl/>
+          <w:lang w:bidi="fa-IR"/>
+        </w:rPr>
+        <w:t xml:space="preserve"> سایت</w:t>
       </w:r>
     </w:p>
     <w:p>
@@ -883,7 +355,6 @@
         <w:spacing w:line="360" w:lineRule="auto"/>
         <w:rPr>
           <w:rFonts w:ascii="Vazir" w:hAnsi="Vazir" w:cs="Vazir"/>
-          <w:color w:val="FF0000"/>
           <w:sz w:val="28"/>
           <w:szCs w:val="28"/>
           <w:lang w:bidi="fa-IR"/>
@@ -892,13 +363,12 @@
       <w:r>
         <w:rPr>
           <w:rFonts w:ascii="Vazir" w:hAnsi="Vazir" w:cs="Vazir" w:hint="cs"/>
-          <w:color w:val="FF0000"/>
-          <w:sz w:val="28"/>
-          <w:szCs w:val="28"/>
-          <w:rtl/>
-          <w:lang w:bidi="fa-IR"/>
-        </w:rPr>
-        <w:t>متن صفحه ها بازبینی کلی شود</w:t>
+          <w:sz w:val="28"/>
+          <w:szCs w:val="28"/>
+          <w:rtl/>
+          <w:lang w:bidi="fa-IR"/>
+        </w:rPr>
+        <w:t>صفحه 404</w:t>
       </w:r>
     </w:p>
     <w:p>
@@ -925,26 +395,7 @@
           <w:rtl/>
           <w:lang w:bidi="fa-IR"/>
         </w:rPr>
-        <w:t xml:space="preserve">برای آیکون ها </w:t>
-      </w:r>
-      <w:r>
-        <w:rPr>
-          <w:rFonts w:ascii="Vazir" w:hAnsi="Vazir" w:cs="Vazir"/>
-          <w:sz w:val="28"/>
-          <w:szCs w:val="28"/>
-          <w:lang w:bidi="fa-IR"/>
-        </w:rPr>
-        <w:t>popup</w:t>
-      </w:r>
-      <w:r>
-        <w:rPr>
-          <w:rFonts w:ascii="Vazir" w:hAnsi="Vazir" w:cs="Vazir" w:hint="cs"/>
-          <w:sz w:val="28"/>
-          <w:szCs w:val="28"/>
-          <w:rtl/>
-          <w:lang w:bidi="fa-IR"/>
-        </w:rPr>
-        <w:t xml:space="preserve"> باز شود وقتی موس میاد روش</w:t>
+        <w:t>صفحه 500</w:t>
       </w:r>
     </w:p>
     <w:p>
@@ -971,17 +422,7 @@
           <w:rtl/>
           <w:lang w:bidi="fa-IR"/>
         </w:rPr>
-        <w:t>ریسپانسیو کلی</w:t>
-      </w:r>
-      <w:r>
-        <w:rPr>
-          <w:rFonts w:ascii="Vazir" w:hAnsi="Vazir" w:cs="Vazir" w:hint="cs"/>
-          <w:sz w:val="28"/>
-          <w:szCs w:val="28"/>
-          <w:rtl/>
-          <w:lang w:bidi="fa-IR"/>
-        </w:rPr>
-        <w:t xml:space="preserve"> سایت</w:t>
+        <w:t>صفحه 403</w:t>
       </w:r>
     </w:p>
     <w:p>
@@ -1008,7 +449,7 @@
           <w:rtl/>
           <w:lang w:bidi="fa-IR"/>
         </w:rPr>
-        <w:t>صفحه 404</w:t>
+        <w:t>موقع ارور اسکرول بخوره بره بالا</w:t>
       </w:r>
     </w:p>
     <w:p>
@@ -1035,25 +476,17 @@
           <w:rtl/>
           <w:lang w:bidi="fa-IR"/>
         </w:rPr>
-        <w:t>صفحه 500</w:t>
+        <w:t xml:space="preserve">باگ ارور ها موقع </w:t>
       </w:r>
-    </w:p>
-    <w:p>
-      <w:pPr>
-        <w:pStyle w:val="ListParagraph"/>
-        <w:numPr>
-          <w:ilvl w:val="0"/>
-          <w:numId w:val="9"/>
-        </w:numPr>
-        <w:bidi/>
-        <w:spacing w:line="360" w:lineRule="auto"/>
+      <w:r>
         <w:rPr>
           <w:rFonts w:ascii="Vazir" w:hAnsi="Vazir" w:cs="Vazir"/>
           <w:sz w:val="28"/>
           <w:szCs w:val="28"/>
           <w:lang w:bidi="fa-IR"/>
         </w:rPr>
-      </w:pPr>
+        <w:t>ajax</w:t>
+      </w:r>
       <w:r>
         <w:rPr>
           <w:rFonts w:ascii="Vazir" w:hAnsi="Vazir" w:cs="Vazir" w:hint="cs"/>
@@ -1062,34 +495,7 @@
           <w:rtl/>
           <w:lang w:bidi="fa-IR"/>
         </w:rPr>
-        <w:t>صفحه 403</w:t>
-      </w:r>
-    </w:p>
-    <w:p>
-      <w:pPr>
-        <w:pStyle w:val="ListParagraph"/>
-        <w:numPr>
-          <w:ilvl w:val="0"/>
-          <w:numId w:val="9"/>
-        </w:numPr>
-        <w:bidi/>
-        <w:spacing w:line="360" w:lineRule="auto"/>
-        <w:rPr>
-          <w:rFonts w:ascii="Vazir" w:hAnsi="Vazir" w:cs="Vazir"/>
-          <w:sz w:val="28"/>
-          <w:szCs w:val="28"/>
-          <w:lang w:bidi="fa-IR"/>
-        </w:rPr>
-      </w:pPr>
-      <w:r>
-        <w:rPr>
-          <w:rFonts w:ascii="Vazir" w:hAnsi="Vazir" w:cs="Vazir" w:hint="cs"/>
-          <w:sz w:val="28"/>
-          <w:szCs w:val="28"/>
-          <w:rtl/>
-          <w:lang w:bidi="fa-IR"/>
-        </w:rPr>
-        <w:t>موقع ارور اسکرول بخوره بره بالا</w:t>
+        <w:t xml:space="preserve"> ها تو مدال و جاهای دیگه باگ مسخوه خودت میدونی</w:t>
       </w:r>
     </w:p>
     <w:p>

</xml_diff>